<commit_message>
fix typo and spacing
</commit_message>
<xml_diff>
--- a/projectwizard_10_07_18.docx
+++ b/projectwizard_10_07_18.docx
@@ -822,6 +822,8 @@
       <w:r>
         <w:rPr>
           <w:b/>
+          <w:noProof/>
+          <w:lang w:val="de-DE"/>
         </w:rPr>
         <w:drawing>
           <wp:inline distT="0" distB="0" distL="0" distR="0" wp14:anchorId="17A07C4D" wp14:editId="02CD5272">
@@ -961,8 +963,6 @@
       <w:r>
         <w:t>In the next step, the source of our samples has to be selected. In this example, we want to compare a group of healthy humans with a group of influenza patients. We select Homo Sapiens and the experimental variable “Health State”, as well as 3 replicates (each group will consist of 3 people):</w:t>
       </w:r>
-      <w:bookmarkStart w:id="2" w:name="_GoBack"/>
-      <w:bookmarkEnd w:id="2"/>
     </w:p>
     <w:p>
       <w:pPr>
@@ -1483,25 +1483,25 @@
       <w:pPr>
         <w:pStyle w:val="berschrift1"/>
       </w:pPr>
-      <w:bookmarkStart w:id="3" w:name="_vryadj3aw7ri" w:colFirst="0" w:colLast="0"/>
+      <w:bookmarkStart w:id="2" w:name="_vryadj3aw7ri" w:colFirst="0" w:colLast="0"/>
+      <w:bookmarkEnd w:id="2"/>
+    </w:p>
+    <w:p>
+      <w:pPr>
+        <w:pStyle w:val="berschrift1"/>
+      </w:pPr>
+      <w:bookmarkStart w:id="3" w:name="_qdsejhbtkyyv" w:colFirst="0" w:colLast="0"/>
       <w:bookmarkEnd w:id="3"/>
-    </w:p>
-    <w:p>
-      <w:pPr>
-        <w:pStyle w:val="berschrift1"/>
-      </w:pPr>
-      <w:bookmarkStart w:id="4" w:name="_qdsejhbtkyyv" w:colFirst="0" w:colLast="0"/>
+      <w:r>
+        <w:t>3. Special Cases</w:t>
+      </w:r>
+    </w:p>
+    <w:p>
+      <w:pPr>
+        <w:pStyle w:val="berschrift2"/>
+      </w:pPr>
+      <w:bookmarkStart w:id="4" w:name="_kgt1j83ip1am" w:colFirst="0" w:colLast="0"/>
       <w:bookmarkEnd w:id="4"/>
-      <w:r>
-        <w:t>3. Special Cases</w:t>
-      </w:r>
-    </w:p>
-    <w:p>
-      <w:pPr>
-        <w:pStyle w:val="berschrift2"/>
-      </w:pPr>
-      <w:bookmarkStart w:id="5" w:name="_kgt1j83ip1am" w:colFirst="0" w:colLast="0"/>
-      <w:bookmarkEnd w:id="5"/>
       <w:r>
         <w:t>3.1 Experiments on Cell Lines and Single Cell Organisms</w:t>
       </w:r>
@@ -1749,8 +1749,8 @@
       <w:pPr>
         <w:pStyle w:val="berschrift2"/>
       </w:pPr>
-      <w:bookmarkStart w:id="6" w:name="_ix2emqycskr1" w:colFirst="0" w:colLast="0"/>
-      <w:bookmarkEnd w:id="6"/>
+      <w:bookmarkStart w:id="5" w:name="_ix2emqycskr1" w:colFirst="0" w:colLast="0"/>
+      <w:bookmarkEnd w:id="5"/>
       <w:r>
         <w:t>3.2 Multiple Levels of Exp. Factors</w:t>
       </w:r>
@@ -2477,31 +2477,47 @@
       <w:pPr>
         <w:pStyle w:val="berschrift1"/>
       </w:pPr>
-      <w:bookmarkStart w:id="7" w:name="_lgis49nwfatk" w:colFirst="0" w:colLast="0"/>
+      <w:bookmarkStart w:id="6" w:name="_lgis49nwfatk" w:colFirst="0" w:colLast="0"/>
+      <w:bookmarkEnd w:id="6"/>
+    </w:p>
+    <w:p>
+      <w:pPr>
+        <w:pStyle w:val="berschrift1"/>
+      </w:pPr>
+    </w:p>
+    <w:p>
+      <w:pPr>
+        <w:pStyle w:val="normal"/>
+      </w:pPr>
+    </w:p>
+    <w:p>
+      <w:pPr>
+        <w:pStyle w:val="berschrift1"/>
+      </w:pPr>
+      <w:r>
+        <w:lastRenderedPageBreak/>
+        <w:t>4. Batch Upload of Samples</w:t>
+      </w:r>
+    </w:p>
+    <w:p>
+      <w:pPr>
+        <w:pStyle w:val="normal"/>
+      </w:pPr>
+      <w:r>
+        <w:t>Creating large experiments with many samples and rich metadata by hand can sometimes be a hassle. To simplify and speed up this process, we have created several spreadsheet file formats that can be used to directly upload experiments or update the metadata of existing experiments afterwards (see Chapter 5).</w:t>
+      </w:r>
+    </w:p>
+    <w:p>
+      <w:pPr>
+        <w:pStyle w:val="normal"/>
+      </w:pPr>
+    </w:p>
+    <w:p>
+      <w:pPr>
+        <w:pStyle w:val="berschrift2"/>
+      </w:pPr>
+      <w:bookmarkStart w:id="7" w:name="_lzf0c8y59i44" w:colFirst="0" w:colLast="0"/>
       <w:bookmarkEnd w:id="7"/>
-      <w:r>
-        <w:t>4. Batch Upload of Samples</w:t>
-      </w:r>
-    </w:p>
-    <w:p>
-      <w:pPr>
-        <w:pStyle w:val="normal"/>
-      </w:pPr>
-      <w:r>
-        <w:t>Creating large experiments with many samples and rich metadata by hand can sometimes be a hassle. To simplify and speed up this process, we have created several spreadsheet file formats that can be used to directly upload experiments or update the metadata of existing experiments afterwards (see Chapter 5).</w:t>
-      </w:r>
-    </w:p>
-    <w:p>
-      <w:pPr>
-        <w:pStyle w:val="normal"/>
-      </w:pPr>
-    </w:p>
-    <w:p>
-      <w:pPr>
-        <w:pStyle w:val="berschrift2"/>
-      </w:pPr>
-      <w:bookmarkStart w:id="8" w:name="_lzf0c8y59i44" w:colFirst="0" w:colLast="0"/>
-      <w:bookmarkEnd w:id="8"/>
       <w:r>
         <w:t>4.1 General Format</w:t>
       </w:r>
@@ -2553,7 +2569,6 @@
         <w:contextualSpacing/>
       </w:pPr>
       <w:r>
-        <w:lastRenderedPageBreak/>
         <w:t>Columns are tab-separated</w:t>
       </w:r>
     </w:p>
@@ -3199,7 +3214,12 @@
         <w:pStyle w:val="normal"/>
       </w:pPr>
       <w:r>
-        <w:t>In this example experiments, blood samples from 3 mice are taken and RNA is extracted. Since each sample and each mouse is unique, all the identifiers (on all three levels) are unique as well.</w:t>
+        <w:t>In this example experiment</w:t>
+      </w:r>
+      <w:bookmarkStart w:id="8" w:name="_GoBack"/>
+      <w:bookmarkEnd w:id="8"/>
+      <w:r>
+        <w:t>, blood samples from 3 mice are taken and RNA is extracted. Since each sample and each mouse is unique, all the identifiers (on all three levels) are unique as well.</w:t>
       </w:r>
     </w:p>
     <w:p>
@@ -4122,7 +4142,7 @@
         <w:pStyle w:val="normal"/>
       </w:pPr>
       <w:r>
-        <w:t>Experimental factors (and other properties TODO) can be added in additional columns:</w:t>
+        <w:t>Experimental factors can be added in additional columns:</w:t>
       </w:r>
     </w:p>
     <w:p>
@@ -4239,11 +4259,7 @@
               <w:spacing w:line="240" w:lineRule="auto"/>
             </w:pPr>
             <w:r>
-              <w:t xml:space="preserve">Condition: </w:t>
-            </w:r>
-            <w:r>
-              <w:lastRenderedPageBreak/>
-              <w:t>genotype</w:t>
+              <w:t>Condition: genotype</w:t>
             </w:r>
           </w:p>
         </w:tc>
@@ -4265,12 +4281,7 @@
               <w:spacing w:line="240" w:lineRule="auto"/>
             </w:pPr>
             <w:r>
-              <w:lastRenderedPageBreak/>
-              <w:t xml:space="preserve">Condition: </w:t>
-            </w:r>
-            <w:r>
-              <w:lastRenderedPageBreak/>
-              <w:t>extraction_time</w:t>
+              <w:t>Condition: extraction_time</w:t>
             </w:r>
           </w:p>
         </w:tc>
@@ -4292,12 +4303,7 @@
               <w:spacing w:line="240" w:lineRule="auto"/>
             </w:pPr>
             <w:r>
-              <w:lastRenderedPageBreak/>
-              <w:t xml:space="preserve">Condition: </w:t>
-            </w:r>
-            <w:r>
-              <w:lastRenderedPageBreak/>
-              <w:t>protocol</w:t>
+              <w:t>Condition: protocol</w:t>
             </w:r>
           </w:p>
         </w:tc>
@@ -4321,7 +4327,6 @@
               <w:spacing w:line="240" w:lineRule="auto"/>
             </w:pPr>
             <w:r>
-              <w:lastRenderedPageBreak/>
               <w:t>m1</w:t>
             </w:r>
           </w:p>

</xml_diff>